<commit_message>
Rename the class. Say Yes to the "You are renaming a file…" dialog. Then make it static.
</commit_message>
<xml_diff>
--- a/Mobile Test 2 Notes.docx
+++ b/Mobile Test 2 Notes.docx
@@ -28,6 +28,21 @@
       </w:pPr>
       <w:r>
         <w:t>C# Android Linux macOS Windows Library</w:t>
+      </w:r>
+    </w:p>
+    <w:p>
+      <w:pPr>
+        <w:pStyle w:val="ListParagraph"/>
+        <w:numPr>
+          <w:ilvl w:val="0"/>
+          <w:numId w:val="1"/>
+        </w:numPr>
+      </w:pPr>
+      <w:r>
+        <w:t>Rename the class. Say Yes to the "You are renaming a file…" dialog.</w:t>
+      </w:r>
+      <w:r>
+        <w:t xml:space="preserve"> Then make it static.</w:t>
       </w:r>
     </w:p>
     <w:p>

</xml_diff>

<commit_message>
Add the Biggest method.
</commit_message>
<xml_diff>
--- a/Mobile Test 2 Notes.docx
+++ b/Mobile Test 2 Notes.docx
@@ -43,6 +43,18 @@
       </w:r>
       <w:r>
         <w:t xml:space="preserve"> Then make it static.</w:t>
+      </w:r>
+    </w:p>
+    <w:p>
+      <w:pPr>
+        <w:pStyle w:val="ListParagraph"/>
+        <w:numPr>
+          <w:ilvl w:val="0"/>
+          <w:numId w:val="1"/>
+        </w:numPr>
+      </w:pPr>
+      <w:r>
+        <w:t>Add the Biggest method.</w:t>
       </w:r>
     </w:p>
     <w:p>

</xml_diff>

<commit_message>
Add <summary> as good practice.
</commit_message>
<xml_diff>
--- a/Mobile Test 2 Notes.docx
+++ b/Mobile Test 2 Notes.docx
@@ -55,6 +55,31 @@
       </w:pPr>
       <w:r>
         <w:t>Add the Biggest method.</w:t>
+      </w:r>
+    </w:p>
+    <w:p>
+      <w:pPr>
+        <w:pStyle w:val="ListParagraph"/>
+        <w:numPr>
+          <w:ilvl w:val="0"/>
+          <w:numId w:val="1"/>
+        </w:numPr>
+      </w:pPr>
+      <w:r>
+        <w:t xml:space="preserve">Add </w:t>
+      </w:r>
+      <w:r>
+        <w:rPr>
+          <w:rFonts w:ascii="Cascadia Mono" w:hAnsi="Cascadia Mono" w:cs="Cascadia Mono"/>
+          <w:color w:val="808080"/>
+          <w:sz w:val="19"/>
+          <w:szCs w:val="19"/>
+          <w:highlight w:val="white"/>
+        </w:rPr>
+        <w:t>&lt;summary&gt;</w:t>
+      </w:r>
+      <w:r>
+        <w:t xml:space="preserve"> as good practice.</w:t>
       </w:r>
     </w:p>
     <w:p>

</xml_diff>

<commit_message>
5.	Right-click on the Biggest method and select Create Unit Tests.
</commit_message>
<xml_diff>
--- a/Mobile Test 2 Notes.docx
+++ b/Mobile Test 2 Notes.docx
@@ -80,6 +80,26 @@
       </w:r>
       <w:r>
         <w:t xml:space="preserve"> as good practice.</w:t>
+      </w:r>
+    </w:p>
+    <w:p>
+      <w:pPr>
+        <w:pStyle w:val="ListParagraph"/>
+        <w:numPr>
+          <w:ilvl w:val="0"/>
+          <w:numId w:val="1"/>
+        </w:numPr>
+      </w:pPr>
+      <w:r>
+        <w:t xml:space="preserve">Right-click on the </w:t>
+      </w:r>
+      <w:proofErr w:type="gramStart"/>
+      <w:r>
+        <w:t>Biggest</w:t>
+      </w:r>
+      <w:proofErr w:type="gramEnd"/>
+      <w:r>
+        <w:t xml:space="preserve"> method and select Create Unit Tests. This creates a second project to the solution. No need to change anything.</w:t>
       </w:r>
     </w:p>
     <w:p>

</xml_diff>

<commit_message>
Add Arrange, Act, and Assert to the NumberFunTests' BiggestTestCase1.
</commit_message>
<xml_diff>
--- a/Mobile Test 2 Notes.docx
+++ b/Mobile Test 2 Notes.docx
@@ -100,6 +100,26 @@
       <w:proofErr w:type="gramEnd"/>
       <w:r>
         <w:t xml:space="preserve"> method and select Create Unit Tests. This creates a second project to the solution. No need to change anything.</w:t>
+      </w:r>
+    </w:p>
+    <w:p>
+      <w:pPr>
+        <w:pStyle w:val="ListParagraph"/>
+        <w:numPr>
+          <w:ilvl w:val="0"/>
+          <w:numId w:val="1"/>
+        </w:numPr>
+      </w:pPr>
+      <w:r>
+        <w:t xml:space="preserve">Add Arrange, Act, and Assert to the </w:t>
+      </w:r>
+      <w:proofErr w:type="spellStart"/>
+      <w:r>
+        <w:t>NumberFunTests</w:t>
+      </w:r>
+      <w:proofErr w:type="spellEnd"/>
+      <w:r>
+        <w:t>' BiggestTestCase1.</w:t>
       </w:r>
     </w:p>
     <w:p>

</xml_diff>

<commit_message>
Add BiggestTestCase2 and BiggestTestCase3.
</commit_message>
<xml_diff>
--- a/Mobile Test 2 Notes.docx
+++ b/Mobile Test 2 Notes.docx
@@ -120,6 +120,18 @@
       <w:proofErr w:type="spellEnd"/>
       <w:r>
         <w:t>' BiggestTestCase1.</w:t>
+      </w:r>
+    </w:p>
+    <w:p>
+      <w:pPr>
+        <w:pStyle w:val="ListParagraph"/>
+        <w:numPr>
+          <w:ilvl w:val="0"/>
+          <w:numId w:val="1"/>
+        </w:numPr>
+      </w:pPr>
+      <w:r>
+        <w:t>Right-click, then select Run Tests. This will open the Test Explorer.</w:t>
       </w:r>
     </w:p>
     <w:p>

</xml_diff>

<commit_message>
Add the Division method and DivisionTestCase5.
</commit_message>
<xml_diff>
--- a/Mobile Test 2 Notes.docx
+++ b/Mobile Test 2 Notes.docx
@@ -132,6 +132,18 @@
       </w:pPr>
       <w:r>
         <w:t>Right-click, then select Run Tests. This will open the Test Explorer.</w:t>
+      </w:r>
+    </w:p>
+    <w:p>
+      <w:pPr>
+        <w:pStyle w:val="ListParagraph"/>
+        <w:numPr>
+          <w:ilvl w:val="0"/>
+          <w:numId w:val="1"/>
+        </w:numPr>
+      </w:pPr>
+      <w:r>
+        <w:t>Add the Division method and DivisionTestCase5.</w:t>
       </w:r>
     </w:p>
     <w:p>

</xml_diff>

<commit_message>
Using [ExpectedException(typeof(DivideByZeroException))] and throw instead of return.
</commit_message>
<xml_diff>
--- a/Mobile Test 2 Notes.docx
+++ b/Mobile Test 2 Notes.docx
@@ -91,15 +91,7 @@
         </w:numPr>
       </w:pPr>
       <w:r>
-        <w:t xml:space="preserve">Right-click on the </w:t>
-      </w:r>
-      <w:proofErr w:type="gramStart"/>
-      <w:r>
-        <w:t>Biggest</w:t>
-      </w:r>
-      <w:proofErr w:type="gramEnd"/>
-      <w:r>
-        <w:t xml:space="preserve"> method and select Create Unit Tests. This creates a second project to the solution. No need to change anything.</w:t>
+        <w:t>Right-click on the Biggest method and select Create Unit Tests. This creates a second project to the solution. No need to change anything.</w:t>
       </w:r>
     </w:p>
     <w:p>
@@ -111,15 +103,7 @@
         </w:numPr>
       </w:pPr>
       <w:r>
-        <w:t xml:space="preserve">Add Arrange, Act, and Assert to the </w:t>
-      </w:r>
-      <w:proofErr w:type="spellStart"/>
-      <w:r>
-        <w:t>NumberFunTests</w:t>
-      </w:r>
-      <w:proofErr w:type="spellEnd"/>
-      <w:r>
-        <w:t>' BiggestTestCase1.</w:t>
+        <w:t>Add Arrange, Act, and Assert to the NumberFunTests' BiggestTestCase1.</w:t>
       </w:r>
     </w:p>
     <w:p>
@@ -154,6 +138,114 @@
           <w:numId w:val="1"/>
         </w:numPr>
       </w:pPr>
+      <w:r>
+        <w:t>Using</w:t>
+      </w:r>
+      <w:r>
+        <w:t xml:space="preserve"> </w:t>
+      </w:r>
+      <w:r>
+        <w:rPr>
+          <w:rFonts w:ascii="Cascadia Mono" w:hAnsi="Cascadia Mono" w:cs="Cascadia Mono"/>
+          <w:color w:val="000000"/>
+          <w:sz w:val="19"/>
+          <w:szCs w:val="19"/>
+          <w:highlight w:val="white"/>
+        </w:rPr>
+        <w:t>[</w:t>
+      </w:r>
+      <w:r>
+        <w:rPr>
+          <w:rFonts w:ascii="Cascadia Mono" w:hAnsi="Cascadia Mono" w:cs="Cascadia Mono"/>
+          <w:color w:val="2B91AF"/>
+          <w:sz w:val="19"/>
+          <w:szCs w:val="19"/>
+          <w:highlight w:val="white"/>
+        </w:rPr>
+        <w:t>ExpectedException</w:t>
+      </w:r>
+      <w:r>
+        <w:rPr>
+          <w:rFonts w:ascii="Cascadia Mono" w:hAnsi="Cascadia Mono" w:cs="Cascadia Mono"/>
+          <w:color w:val="000000"/>
+          <w:sz w:val="19"/>
+          <w:szCs w:val="19"/>
+          <w:highlight w:val="white"/>
+        </w:rPr>
+        <w:t>(</w:t>
+      </w:r>
+      <w:r>
+        <w:rPr>
+          <w:rFonts w:ascii="Cascadia Mono" w:hAnsi="Cascadia Mono" w:cs="Cascadia Mono"/>
+          <w:color w:val="0000FF"/>
+          <w:sz w:val="19"/>
+          <w:szCs w:val="19"/>
+          <w:highlight w:val="white"/>
+        </w:rPr>
+        <w:t>typeof</w:t>
+      </w:r>
+      <w:r>
+        <w:rPr>
+          <w:rFonts w:ascii="Cascadia Mono" w:hAnsi="Cascadia Mono" w:cs="Cascadia Mono"/>
+          <w:color w:val="000000"/>
+          <w:sz w:val="19"/>
+          <w:szCs w:val="19"/>
+          <w:highlight w:val="white"/>
+        </w:rPr>
+        <w:t>(</w:t>
+      </w:r>
+      <w:r>
+        <w:rPr>
+          <w:rFonts w:ascii="Cascadia Mono" w:hAnsi="Cascadia Mono" w:cs="Cascadia Mono"/>
+          <w:color w:val="2B91AF"/>
+          <w:sz w:val="19"/>
+          <w:szCs w:val="19"/>
+          <w:highlight w:val="white"/>
+        </w:rPr>
+        <w:t>DivideByZeroException</w:t>
+      </w:r>
+      <w:r>
+        <w:rPr>
+          <w:rFonts w:ascii="Cascadia Mono" w:hAnsi="Cascadia Mono" w:cs="Cascadia Mono"/>
+          <w:color w:val="000000"/>
+          <w:sz w:val="19"/>
+          <w:szCs w:val="19"/>
+          <w:highlight w:val="white"/>
+        </w:rPr>
+        <w:t>))]</w:t>
+      </w:r>
+      <w:r>
+        <w:t xml:space="preserve"> and</w:t>
+      </w:r>
+      <w:r>
+        <w:t xml:space="preserve"> </w:t>
+      </w:r>
+      <w:r>
+        <w:rPr>
+          <w:rFonts w:ascii="Cascadia Mono" w:hAnsi="Cascadia Mono" w:cs="Cascadia Mono"/>
+          <w:color w:val="0000FF"/>
+          <w:sz w:val="19"/>
+          <w:szCs w:val="19"/>
+          <w:highlight w:val="white"/>
+        </w:rPr>
+        <w:t>throw</w:t>
+      </w:r>
+      <w:r>
+        <w:t xml:space="preserve"> instead of </w:t>
+      </w:r>
+      <w:r>
+        <w:rPr>
+          <w:rFonts w:ascii="Cascadia Mono" w:hAnsi="Cascadia Mono" w:cs="Cascadia Mono"/>
+          <w:color w:val="0000FF"/>
+          <w:sz w:val="19"/>
+          <w:szCs w:val="19"/>
+          <w:highlight w:val="white"/>
+        </w:rPr>
+        <w:t>return</w:t>
+      </w:r>
+      <w:r>
+        <w:t>.</w:t>
+      </w:r>
     </w:p>
     <w:sectPr>
       <w:pgSz w:w="12240" w:h="15840"/>

</xml_diff>